<commit_message>
Added feature to segregation model that agents seek for a good neighborhood.
</commit_message>
<xml_diff>
--- a/docs/ModelingSchelling.docx
+++ b/docs/ModelingSchelling.docx
@@ -188,18 +188,33 @@
         <w:t xml:space="preserve">As Schelling </w:t>
       </w:r>
       <w:r>
-        <w:t>pointed out, it is not necessary for all or even most individuals to want to live in a largely segregated neighborhood for such neighborhoods to arise: all that is needed is for most people not to want to be “too small” a minority in their neighborhood. We have implemented this model, and it indeed plays out as Schelling saw: once a “tolerance” threshold is set somewhat below 50%, neighborhoods will tend to</w:t>
+        <w:t>pointed out, it is not necessary for all or even most individuals to want to live in a largely segregated neighborhood for such neighborhoods to arise: all that is needed is for most people not to want to be “too small” a minority in their neighborhood. We have implemented this model, and it indeed plays out as Schelling saw: once a “tolerance” threshold is set somewhat below 50%, neighborhoods will tend to become almost completely segregated.</w:t>
+      </w:r>
+    </w:p>
+    <w:p>
+      <w:r>
+        <w:t>This model also demonstrates our ability to experiment with these constructs: one of my students has been creating groups with different tolerance levels, adding additional groups, and so forth, with interesting results.</w:t>
+      </w:r>
+    </w:p>
+    <w:p/>
+    <w:p>
+      <w:r>
+        <w:t xml:space="preserve">An interesting finding of our work, showing the value of formalizing verbal reasoning, is the Schelling added an </w:t>
+      </w:r>
+      <w:r>
+        <w:t>unnecessary condition</w:t>
+      </w:r>
+      <w:r>
+        <w:t xml:space="preserve">: that the new neighborhood to which an agent moves most be acceptable, since merely random moves suffice to produce the phenomenon he describes. Furthermore, that </w:t>
+      </w:r>
+      <w:r>
+        <w:t>unnecessary condition</w:t>
+      </w:r>
+      <w:r>
+        <w:t xml:space="preserve"> can cause our model to run forever: it is quite possible that there is no acceptable neighborhood for some combination of parameters, so that an attempt to randomly move to one, with no check on the number of attempts, will never terminate.</w:t>
       </w:r>
       <w:bookmarkStart w:id="0" w:name="_GoBack"/>
       <w:bookmarkEnd w:id="0"/>
-      <w:r>
-        <w:t xml:space="preserve"> become almost completely segregated.</w:t>
-      </w:r>
-    </w:p>
-    <w:p>
-      <w:r>
-        <w:t>This model also demonstrates our ability to experiment with these constructs: one of my students has been creating groups with different tolerance levels, adding additional groups, and so forth, with interesting results.</w:t>
-      </w:r>
     </w:p>
     <w:p/>
     <w:p/>
@@ -701,6 +716,7 @@
   <w:style w:type="character" w:default="1" w:styleId="DefaultParagraphFont">
     <w:name w:val="Default Paragraph Font"/>
     <w:uiPriority w:val="1"/>
+    <w:semiHidden/>
     <w:unhideWhenUsed/>
   </w:style>
   <w:style w:type="table" w:default="1" w:styleId="TableNormal">
@@ -1214,6 +1230,7 @@
   <w:style w:type="character" w:default="1" w:styleId="DefaultParagraphFont">
     <w:name w:val="Default Paragraph Font"/>
     <w:uiPriority w:val="1"/>
+    <w:semiHidden/>
     <w:unhideWhenUsed/>
   </w:style>
   <w:style w:type="table" w:default="1" w:styleId="TableNormal">

</xml_diff>

<commit_message>
Bringing fashio_model.py in line with new grid action template.
</commit_message>
<xml_diff>
--- a/docs/ModelingSchelling.docx
+++ b/docs/ModelingSchelling.docx
@@ -199,22 +199,16 @@
     <w:p/>
     <w:p>
       <w:r>
-        <w:t xml:space="preserve">An interesting finding of our work, showing the value of formalizing verbal reasoning, is the Schelling added an </w:t>
-      </w:r>
-      <w:r>
-        <w:t>unnecessary condition</w:t>
-      </w:r>
-      <w:r>
-        <w:t xml:space="preserve">: that the new neighborhood to which an agent moves most be acceptable, since merely random moves suffice to produce the phenomenon he describes. Furthermore, that </w:t>
-      </w:r>
-      <w:r>
-        <w:t>unnecessary condition</w:t>
-      </w:r>
-      <w:r>
-        <w:t xml:space="preserve"> can cause our model to run forever: it is quite possible that there is no acceptable neighborhood for some combination of parameters, so that an attempt to randomly move to one, with no check on the number of attempts, will never terminate.</w:t>
+        <w:t>By making the tolerance level a range, rather than a single scalar, we see neighborhoods that are “ragged at the edges”: instead of clean divides when we reach equilibrium, like we got with a single tolerance number, there are a scattering of highly tolerant agents “hanging around” the edges of neighborhoods where they are a distinct minority.</w:t>
       </w:r>
       <w:bookmarkStart w:id="0" w:name="_GoBack"/>
       <w:bookmarkEnd w:id="0"/>
+    </w:p>
+    <w:p/>
+    <w:p>
+      <w:r>
+        <w:t>An interesting finding of our work, showing the value of formalizing verbal reasoning, is the Schelling added an unnecessary condition: that the new neighborhood to which an agent moves most be acceptable, since merely random moves suffice to produce the phenomenon he describes. Furthermore, that unnecessary condition can cause our model to run forever: it is quite possible that there is no acceptable neighborhood for some combination of parameters, so that an attempt to randomly move to one, with no check on the number of attempts, will never terminate.</w:t>
+      </w:r>
     </w:p>
     <w:p/>
     <w:p/>

</xml_diff>

<commit_message>
Work on document for Schelling and graphics for it.
</commit_message>
<xml_diff>
--- a/docs/ModelingSchelling.docx
+++ b/docs/ModelingSchelling.docx
@@ -7,7 +7,16 @@
         <w:pStyle w:val="Heading1"/>
       </w:pPr>
       <w:r>
-        <w:t>Modeling Schelling: A Demonstration of the Value of Agent-Based Modeling</w:t>
+        <w:t>Modeling Schelling: A Demonstra</w:t>
+      </w:r>
+      <w:r>
+        <w:t>tion of the Value of Agents for</w:t>
+      </w:r>
+      <w:r>
+        <w:t xml:space="preserve"> Modeling</w:t>
+      </w:r>
+      <w:r>
+        <w:t xml:space="preserve"> Emergent Orders</w:t>
       </w:r>
     </w:p>
     <w:p/>
@@ -159,60 +168,1355 @@
       </w:r>
     </w:p>
     <w:p/>
+    <w:p>
+      <w:pPr>
+        <w:rPr>
+          <w:b/>
+        </w:rPr>
+      </w:pPr>
+      <w:r>
+        <w:rPr>
+          <w:b/>
+        </w:rPr>
+        <w:t xml:space="preserve">II. </w:t>
+      </w:r>
+      <w:r>
+        <w:rPr>
+          <w:b/>
+        </w:rPr>
+        <w:t>How Indra Is Constructed</w:t>
+      </w:r>
+    </w:p>
+    <w:p>
+      <w:r>
+        <w:t>A programming paradigm reflects a view of how a computer program can best “cut reality at its joints.” Ultimately, all programs wind up being strings of zeros and ones, and the computer cares not a lick how we humans organized our code for ourselves. So what we want from a paradigm, and from a language supporting a paradigm, is that it makes it easier for us to model the problem with which we are dealing, and to survey the code once written and understand it in terms of the model world, rather than the world of the computer.</w:t>
+      </w:r>
+    </w:p>
+    <w:p>
+      <w:r>
+        <w:t>Over the course of six-plus decades of development, a number of programming paradigms have been employed, including procedural, functional, and object-oriented programming. Indra relies heavily on the latter, so let us examine the paradigm briefly.</w:t>
+      </w:r>
+    </w:p>
+    <w:p>
+      <w:r>
+        <w:t xml:space="preserve">As noted by Epstein and Axtell (1996), object-oriented programming (OOP) and ABM are a natural fit, and we have tried to exploit that dovetailing to the greatest extent possible. OOP, when done properly, presents the world of the model as a Porphyrian tree (see Figure 1), where we descend the tree from the most general categories (classes, in OOP) to the most specific. Furthermore, it enables the programmer to “pick up” the characteristics and capabilities of classes further up the tree “for free,” by </w:t>
+      </w:r>
+      <w:r>
+        <w:rPr>
+          <w:i/>
+        </w:rPr>
+        <w:t>inheritance</w:t>
+      </w:r>
+      <w:r>
+        <w:t>. So, for instance, in our particular case, we can establish a class Agent that can act with a goal. Then we can move down the tree and create SpatialAgent, that inherits all of Agent’s capabilities, while also having a location in space. Next, we create a class we call MobileAgent that inherits from SpatialAgent and can also move through space. Next, we can create Creature, inheriting all capabilities of MobileAgent while also eating and reproducing. Finally we create classes representing actual critters, such as Rabbit and Fox.</w:t>
+      </w:r>
+    </w:p>
+    <w:p>
+      <w:r>
+        <w:drawing>
+          <wp:inline distT="0" distB="0" distL="0" distR="0" wp14:anchorId="0472ABEF" wp14:editId="3E3A9656">
+            <wp:extent cx="4817745" cy="5791200"/>
+            <wp:effectExtent l="0" t="0" r="8255" b="0"/>
+            <wp:docPr id="1" name="Picture 1" descr="ttp://upload.wikimedia.org/wikipedia/commons/e/ea/Porphyrian_Tree.png"/>
+            <wp:cNvGraphicFramePr>
+              <a:graphicFrameLocks xmlns:a="http://schemas.openxmlformats.org/drawingml/2006/main" noChangeAspect="1"/>
+            </wp:cNvGraphicFramePr>
+            <a:graphic xmlns:a="http://schemas.openxmlformats.org/drawingml/2006/main">
+              <a:graphicData uri="http://schemas.openxmlformats.org/drawingml/2006/picture">
+                <pic:pic xmlns:pic="http://schemas.openxmlformats.org/drawingml/2006/picture">
+                  <pic:nvPicPr>
+                    <pic:cNvPr id="0" name="Picture 1" descr="ttp://upload.wikimedia.org/wikipedia/commons/e/ea/Porphyrian_Tree.png"/>
+                    <pic:cNvPicPr>
+                      <a:picLocks noChangeAspect="1" noChangeArrowheads="1"/>
+                    </pic:cNvPicPr>
+                  </pic:nvPicPr>
+                  <pic:blipFill>
+                    <a:blip r:embed="rId8">
+                      <a:extLst>
+                        <a:ext uri="{28A0092B-C50C-407E-A947-70E740481C1C}">
+                          <a14:useLocalDpi xmlns:a14="http://schemas.microsoft.com/office/drawing/2010/main" val="0"/>
+                        </a:ext>
+                      </a:extLst>
+                    </a:blip>
+                    <a:srcRect/>
+                    <a:stretch>
+                      <a:fillRect/>
+                    </a:stretch>
+                  </pic:blipFill>
+                  <pic:spPr bwMode="auto">
+                    <a:xfrm>
+                      <a:off x="0" y="0"/>
+                      <a:ext cx="4817745" cy="5791200"/>
+                    </a:xfrm>
+                    <a:prstGeom prst="rect">
+                      <a:avLst/>
+                    </a:prstGeom>
+                    <a:noFill/>
+                    <a:ln>
+                      <a:noFill/>
+                    </a:ln>
+                  </pic:spPr>
+                </pic:pic>
+              </a:graphicData>
+            </a:graphic>
+          </wp:inline>
+        </w:drawing>
+      </w:r>
+    </w:p>
+    <w:p>
+      <w:pPr>
+        <w:rPr>
+          <w:i/>
+        </w:rPr>
+      </w:pPr>
+      <w:r>
+        <w:rPr>
+          <w:i/>
+        </w:rPr>
+        <w:t>Figure 1: Public domain image downloaded from Wikipedia, http://upload.wikimedia.org/wikipedia/commons/e/ea/Porphyrian_Tree.png.</w:t>
+      </w:r>
+    </w:p>
+    <w:p>
+      <w:r>
+        <w:t>Later in the paper, I will offer an actual example of an inheritance hierarchy in Indra.</w:t>
+      </w:r>
+    </w:p>
+    <w:p>
+      <w:r>
+        <w:t>While OOP is a natural fit for ABM, I have sought to push beyond the OOP paradigm as well, by beginning to incorporate some concepts from Whitehead’s process philosophy.</w:t>
+      </w:r>
+    </w:p>
     <w:p/>
+    <w:p/>
     <w:p>
       <w:pPr>
         <w:pStyle w:val="Heading3"/>
-      </w:pPr>
-      <w:r>
-        <w:t>II.</w:t>
-      </w:r>
-      <w:r>
-        <w:t xml:space="preserve"> The Models</w:t>
-      </w:r>
+        <w:rPr>
+          <w:bCs/>
+          <w:iCs/>
+        </w:rPr>
+      </w:pPr>
+      <w:r>
+        <w:t>II</w:t>
+      </w:r>
+      <w:r>
+        <w:t>I</w:t>
+      </w:r>
+      <w:r>
+        <w:t>.</w:t>
+      </w:r>
+      <w:r>
+        <w:t xml:space="preserve"> </w:t>
+      </w:r>
+      <w:r>
+        <w:rPr>
+          <w:bCs/>
+          <w:iCs/>
+        </w:rPr>
+        <w:t>Schelling’s Segregation Model</w:t>
+      </w:r>
+    </w:p>
+    <w:p>
+      <w:pPr>
+        <w:pStyle w:val="Heading3"/>
+      </w:pPr>
     </w:p>
     <w:p/>
     <w:p>
       <w:pPr>
-        <w:pStyle w:val="Heading4"/>
-      </w:pPr>
-      <w:r>
-        <w:t>Schelling’s Segregation Model</w:t>
-      </w:r>
-    </w:p>
-    <w:p>
-      <w:pPr>
         <w:pStyle w:val="FirstSectionPar"/>
       </w:pPr>
       <w:r>
-        <w:t xml:space="preserve">As Schelling </w:t>
-      </w:r>
-      <w:r>
-        <w:t>pointed out, it is not necessary for all or even most individuals to want to live in a largely segregated neighborhood for such neighborhoods to arise: all that is needed is for most people not to want to be “too small” a minority in their neighborhood. We have implemented this model, and it indeed plays out as Schelling saw: once a “tolerance” threshold is set somewhat below 50%, neighborhoods will tend to become almost completely segregated.</w:t>
-      </w:r>
-    </w:p>
-    <w:p>
-      <w:r>
-        <w:t>This model also demonstrates our ability to experiment with these constructs: one of my students has been creating groups with different tolerance levels, adding additional groups, and so forth, with interesting results.</w:t>
+        <w:t>Schelling</w:t>
+      </w:r>
+      <w:r>
+        <w:t>’s model</w:t>
+      </w:r>
+      <w:r>
+        <w:t xml:space="preserve"> </w:t>
+      </w:r>
+      <w:r>
+        <w:t>demonstrated that</w:t>
+      </w:r>
+      <w:r>
+        <w:t xml:space="preserve"> it is not necessary for all or even most individuals to want to live in a largely segregated neighborhood for such neighborhoods to arise: all that is needed is for most people not to want to be “too small” a </w:t>
+      </w:r>
+      <w:r>
+        <w:t>minority in their neighborhood.</w:t>
+      </w:r>
+    </w:p>
+    <w:p>
+      <w:r>
+        <w:t>In keeping with good programming practice, rather than implement Schelling’s full-blown model in one shot, we began with the simplest possible version of the model, and added refinements on top of that simple framework. So to start, we simply gave agents one of two colors, and then placed them randomly on a grid. Each “unit” of time, each agent “looks around” its “neighborhood”</w:t>
+      </w:r>
+      <w:r>
+        <w:t xml:space="preserve"> and sees what its neighbors are like. If the agent is satisfied with its neighborhood’s racial composition, it stays put. If not, it randomly jumps to another square on the grid.</w:t>
+      </w:r>
+    </w:p>
+    <w:p>
+      <w:r>
+        <w:t>Here is the code that “looks around” the agent:</w:t>
+      </w:r>
+    </w:p>
+    <w:p>
+      <w:pPr>
+        <w:numPr>
+          <w:ilvl w:val="0"/>
+          <w:numId w:val="2"/>
+        </w:numPr>
+        <w:pBdr>
+          <w:left w:val="single" w:sz="18" w:space="0" w:color="6CE26C"/>
+        </w:pBdr>
+        <w:shd w:val="clear" w:color="auto" w:fill="FFFFFF"/>
+        <w:spacing w:beforeAutospacing="1" w:after="0" w:afterAutospacing="1" w:line="210" w:lineRule="atLeast"/>
+        <w:rPr>
+          <w:rFonts w:ascii="Consolas" w:hAnsi="Consolas"/>
+          <w:color w:val="5C5C5C"/>
+          <w:sz w:val="18"/>
+          <w:szCs w:val="18"/>
+          <w:lang w:eastAsia="en-US" w:bidi="ar-SA"/>
+        </w:rPr>
+      </w:pPr>
+      <w:r>
+        <w:rPr>
+          <w:rFonts w:ascii="Consolas" w:hAnsi="Consolas"/>
+          <w:b/>
+          <w:bCs/>
+          <w:color w:val="006699"/>
+          <w:sz w:val="18"/>
+          <w:szCs w:val="18"/>
+          <w:bdr w:val="none" w:sz="0" w:space="0" w:color="auto" w:frame="1"/>
+          <w:lang w:eastAsia="en-US" w:bidi="ar-SA"/>
+        </w:rPr>
+        <w:t>def</w:t>
+      </w:r>
+      <w:r>
+        <w:rPr>
+          <w:rFonts w:ascii="Consolas" w:hAnsi="Consolas"/>
+          <w:color w:val="000000"/>
+          <w:sz w:val="18"/>
+          <w:szCs w:val="18"/>
+          <w:bdr w:val="none" w:sz="0" w:space="0" w:color="auto" w:frame="1"/>
+          <w:lang w:eastAsia="en-US" w:bidi="ar-SA"/>
+        </w:rPr>
+        <w:t> survey_env(self, this_view):                                               </w:t>
+      </w:r>
+    </w:p>
+    <w:p>
+      <w:pPr>
+        <w:numPr>
+          <w:ilvl w:val="0"/>
+          <w:numId w:val="2"/>
+        </w:numPr>
+        <w:pBdr>
+          <w:left w:val="single" w:sz="18" w:space="0" w:color="6CE26C"/>
+        </w:pBdr>
+        <w:shd w:val="clear" w:color="auto" w:fill="F8F8F8"/>
+        <w:spacing w:beforeAutospacing="1" w:after="0" w:afterAutospacing="1" w:line="210" w:lineRule="atLeast"/>
+        <w:rPr>
+          <w:rFonts w:ascii="Consolas" w:hAnsi="Consolas"/>
+          <w:color w:val="5C5C5C"/>
+          <w:sz w:val="18"/>
+          <w:szCs w:val="18"/>
+          <w:lang w:eastAsia="en-US" w:bidi="ar-SA"/>
+        </w:rPr>
+      </w:pPr>
+      <w:r>
+        <w:rPr>
+          <w:rFonts w:ascii="Consolas" w:hAnsi="Consolas"/>
+          <w:color w:val="008200"/>
+          <w:sz w:val="18"/>
+          <w:szCs w:val="18"/>
+          <w:bdr w:val="none" w:sz="0" w:space="0" w:color="auto" w:frame="1"/>
+          <w:lang w:eastAsia="en-US" w:bidi="ar-SA"/>
+        </w:rPr>
+        <w:t>"""                                                                      </w:t>
+      </w:r>
+      <w:r>
+        <w:rPr>
+          <w:rFonts w:ascii="Consolas" w:hAnsi="Consolas"/>
+          <w:color w:val="000000"/>
+          <w:sz w:val="18"/>
+          <w:szCs w:val="18"/>
+          <w:bdr w:val="none" w:sz="0" w:space="0" w:color="auto" w:frame="1"/>
+          <w:lang w:eastAsia="en-US" w:bidi="ar-SA"/>
+        </w:rPr>
+        <w:t> </w:t>
+      </w:r>
+    </w:p>
+    <w:p>
+      <w:pPr>
+        <w:numPr>
+          <w:ilvl w:val="0"/>
+          <w:numId w:val="2"/>
+        </w:numPr>
+        <w:pBdr>
+          <w:left w:val="single" w:sz="18" w:space="0" w:color="6CE26C"/>
+        </w:pBdr>
+        <w:shd w:val="clear" w:color="auto" w:fill="FFFFFF"/>
+        <w:spacing w:beforeAutospacing="1" w:after="0" w:afterAutospacing="1" w:line="210" w:lineRule="atLeast"/>
+        <w:rPr>
+          <w:rFonts w:ascii="Consolas" w:hAnsi="Consolas"/>
+          <w:color w:val="5C5C5C"/>
+          <w:sz w:val="18"/>
+          <w:szCs w:val="18"/>
+          <w:lang w:eastAsia="en-US" w:bidi="ar-SA"/>
+        </w:rPr>
+      </w:pPr>
+      <w:r>
+        <w:rPr>
+          <w:rFonts w:ascii="Consolas" w:hAnsi="Consolas"/>
+          <w:color w:val="008200"/>
+          <w:sz w:val="18"/>
+          <w:szCs w:val="18"/>
+          <w:bdr w:val="none" w:sz="0" w:space="0" w:color="auto" w:frame="1"/>
+          <w:lang w:eastAsia="en-US" w:bidi="ar-SA"/>
+        </w:rPr>
+        <w:t>Look around and see what our env holds for us.                           </w:t>
+      </w:r>
+      <w:r>
+        <w:rPr>
+          <w:rFonts w:ascii="Consolas" w:hAnsi="Consolas"/>
+          <w:color w:val="000000"/>
+          <w:sz w:val="18"/>
+          <w:szCs w:val="18"/>
+          <w:bdr w:val="none" w:sz="0" w:space="0" w:color="auto" w:frame="1"/>
+          <w:lang w:eastAsia="en-US" w:bidi="ar-SA"/>
+        </w:rPr>
+        <w:t> </w:t>
+      </w:r>
+    </w:p>
+    <w:p>
+      <w:pPr>
+        <w:numPr>
+          <w:ilvl w:val="0"/>
+          <w:numId w:val="2"/>
+        </w:numPr>
+        <w:pBdr>
+          <w:left w:val="single" w:sz="18" w:space="0" w:color="6CE26C"/>
+        </w:pBdr>
+        <w:shd w:val="clear" w:color="auto" w:fill="F8F8F8"/>
+        <w:spacing w:beforeAutospacing="1" w:after="0" w:afterAutospacing="1" w:line="210" w:lineRule="atLeast"/>
+        <w:rPr>
+          <w:rFonts w:ascii="Consolas" w:hAnsi="Consolas"/>
+          <w:color w:val="5C5C5C"/>
+          <w:sz w:val="18"/>
+          <w:szCs w:val="18"/>
+          <w:lang w:eastAsia="en-US" w:bidi="ar-SA"/>
+        </w:rPr>
+      </w:pPr>
+      <w:r>
+        <w:rPr>
+          <w:rFonts w:ascii="Consolas" w:hAnsi="Consolas"/>
+          <w:color w:val="008200"/>
+          <w:sz w:val="18"/>
+          <w:szCs w:val="18"/>
+          <w:bdr w:val="none" w:sz="0" w:space="0" w:color="auto" w:frame="1"/>
+          <w:lang w:eastAsia="en-US" w:bidi="ar-SA"/>
+        </w:rPr>
+        <w:t>"""</w:t>
+      </w:r>
+      <w:r>
+        <w:rPr>
+          <w:rFonts w:ascii="Consolas" w:hAnsi="Consolas"/>
+          <w:color w:val="000000"/>
+          <w:sz w:val="18"/>
+          <w:szCs w:val="18"/>
+          <w:bdr w:val="none" w:sz="0" w:space="0" w:color="auto" w:frame="1"/>
+          <w:lang w:eastAsia="en-US" w:bidi="ar-SA"/>
+        </w:rPr>
+        <w:t>                                                                        </w:t>
+      </w:r>
+    </w:p>
+    <w:p>
+      <w:pPr>
+        <w:numPr>
+          <w:ilvl w:val="0"/>
+          <w:numId w:val="2"/>
+        </w:numPr>
+        <w:pBdr>
+          <w:left w:val="single" w:sz="18" w:space="0" w:color="6CE26C"/>
+        </w:pBdr>
+        <w:shd w:val="clear" w:color="auto" w:fill="FFFFFF"/>
+        <w:spacing w:beforeAutospacing="1" w:after="0" w:afterAutospacing="1" w:line="210" w:lineRule="atLeast"/>
+        <w:rPr>
+          <w:rFonts w:ascii="Consolas" w:hAnsi="Consolas"/>
+          <w:color w:val="5C5C5C"/>
+          <w:sz w:val="18"/>
+          <w:szCs w:val="18"/>
+          <w:lang w:eastAsia="en-US" w:bidi="ar-SA"/>
+        </w:rPr>
+      </w:pPr>
+      <w:r>
+        <w:rPr>
+          <w:rFonts w:ascii="Consolas" w:hAnsi="Consolas"/>
+          <w:color w:val="000000"/>
+          <w:sz w:val="18"/>
+          <w:szCs w:val="18"/>
+          <w:bdr w:val="none" w:sz="0" w:space="0" w:color="auto" w:frame="1"/>
+          <w:lang w:eastAsia="en-US" w:bidi="ar-SA"/>
+        </w:rPr>
+        <w:t>resembles_me = 0                                                           </w:t>
+      </w:r>
+    </w:p>
+    <w:p>
+      <w:pPr>
+        <w:numPr>
+          <w:ilvl w:val="0"/>
+          <w:numId w:val="2"/>
+        </w:numPr>
+        <w:pBdr>
+          <w:left w:val="single" w:sz="18" w:space="0" w:color="6CE26C"/>
+        </w:pBdr>
+        <w:shd w:val="clear" w:color="auto" w:fill="F8F8F8"/>
+        <w:spacing w:beforeAutospacing="1" w:after="0" w:afterAutospacing="1" w:line="210" w:lineRule="atLeast"/>
+        <w:rPr>
+          <w:rFonts w:ascii="Consolas" w:hAnsi="Consolas"/>
+          <w:color w:val="5C5C5C"/>
+          <w:sz w:val="18"/>
+          <w:szCs w:val="18"/>
+          <w:lang w:eastAsia="en-US" w:bidi="ar-SA"/>
+        </w:rPr>
+      </w:pPr>
+      <w:r>
+        <w:rPr>
+          <w:rFonts w:ascii="Consolas" w:hAnsi="Consolas"/>
+          <w:color w:val="000000"/>
+          <w:sz w:val="18"/>
+          <w:szCs w:val="18"/>
+          <w:bdr w:val="none" w:sz="0" w:space="0" w:color="auto" w:frame="1"/>
+          <w:lang w:eastAsia="en-US" w:bidi="ar-SA"/>
+        </w:rPr>
+        <w:t>total_neighbors = 0                                                        </w:t>
+      </w:r>
+    </w:p>
+    <w:p>
+      <w:pPr>
+        <w:numPr>
+          <w:ilvl w:val="0"/>
+          <w:numId w:val="2"/>
+        </w:numPr>
+        <w:pBdr>
+          <w:left w:val="single" w:sz="18" w:space="0" w:color="6CE26C"/>
+        </w:pBdr>
+        <w:shd w:val="clear" w:color="auto" w:fill="FFFFFF"/>
+        <w:spacing w:beforeAutospacing="1" w:after="0" w:afterAutospacing="1" w:line="210" w:lineRule="atLeast"/>
+        <w:rPr>
+          <w:rFonts w:ascii="Consolas" w:hAnsi="Consolas"/>
+          <w:color w:val="5C5C5C"/>
+          <w:sz w:val="18"/>
+          <w:szCs w:val="18"/>
+          <w:lang w:eastAsia="en-US" w:bidi="ar-SA"/>
+        </w:rPr>
+      </w:pPr>
+      <w:r>
+        <w:rPr>
+          <w:rFonts w:ascii="Consolas" w:hAnsi="Consolas"/>
+          <w:b/>
+          <w:bCs/>
+          <w:color w:val="006699"/>
+          <w:sz w:val="18"/>
+          <w:szCs w:val="18"/>
+          <w:bdr w:val="none" w:sz="0" w:space="0" w:color="auto" w:frame="1"/>
+          <w:lang w:eastAsia="en-US" w:bidi="ar-SA"/>
+        </w:rPr>
+        <w:t>for</w:t>
+      </w:r>
+      <w:r>
+        <w:rPr>
+          <w:rFonts w:ascii="Consolas" w:hAnsi="Consolas"/>
+          <w:color w:val="000000"/>
+          <w:sz w:val="18"/>
+          <w:szCs w:val="18"/>
+          <w:bdr w:val="none" w:sz="0" w:space="0" w:color="auto" w:frame="1"/>
+          <w:lang w:eastAsia="en-US" w:bidi="ar-SA"/>
+        </w:rPr>
+        <w:t> neighbor </w:t>
+      </w:r>
+      <w:r>
+        <w:rPr>
+          <w:rFonts w:ascii="Consolas" w:hAnsi="Consolas"/>
+          <w:b/>
+          <w:bCs/>
+          <w:color w:val="006699"/>
+          <w:sz w:val="18"/>
+          <w:szCs w:val="18"/>
+          <w:bdr w:val="none" w:sz="0" w:space="0" w:color="auto" w:frame="1"/>
+          <w:lang w:eastAsia="en-US" w:bidi="ar-SA"/>
+        </w:rPr>
+        <w:t>in</w:t>
+      </w:r>
+      <w:r>
+        <w:rPr>
+          <w:rFonts w:ascii="Consolas" w:hAnsi="Consolas"/>
+          <w:color w:val="000000"/>
+          <w:sz w:val="18"/>
+          <w:szCs w:val="18"/>
+          <w:bdr w:val="none" w:sz="0" w:space="0" w:color="auto" w:frame="1"/>
+          <w:lang w:eastAsia="en-US" w:bidi="ar-SA"/>
+        </w:rPr>
+        <w:t> self.neighbor_iter(view=this_view):                        </w:t>
+      </w:r>
+    </w:p>
+    <w:p>
+      <w:pPr>
+        <w:numPr>
+          <w:ilvl w:val="0"/>
+          <w:numId w:val="2"/>
+        </w:numPr>
+        <w:pBdr>
+          <w:left w:val="single" w:sz="18" w:space="0" w:color="6CE26C"/>
+        </w:pBdr>
+        <w:shd w:val="clear" w:color="auto" w:fill="F8F8F8"/>
+        <w:spacing w:beforeAutospacing="1" w:after="0" w:afterAutospacing="1" w:line="210" w:lineRule="atLeast"/>
+        <w:rPr>
+          <w:rFonts w:ascii="Consolas" w:hAnsi="Consolas"/>
+          <w:color w:val="5C5C5C"/>
+          <w:sz w:val="18"/>
+          <w:szCs w:val="18"/>
+          <w:lang w:eastAsia="en-US" w:bidi="ar-SA"/>
+        </w:rPr>
+      </w:pPr>
+      <w:r>
+        <w:rPr>
+          <w:rFonts w:ascii="Consolas" w:hAnsi="Consolas"/>
+          <w:color w:val="000000"/>
+          <w:sz w:val="18"/>
+          <w:szCs w:val="18"/>
+          <w:bdr w:val="none" w:sz="0" w:space="0" w:color="auto" w:frame="1"/>
+          <w:lang w:eastAsia="en-US" w:bidi="ar-SA"/>
+        </w:rPr>
+        <w:t>    total_neighbors += 1                                                   </w:t>
+      </w:r>
+    </w:p>
+    <w:p>
+      <w:pPr>
+        <w:numPr>
+          <w:ilvl w:val="0"/>
+          <w:numId w:val="2"/>
+        </w:numPr>
+        <w:pBdr>
+          <w:left w:val="single" w:sz="18" w:space="0" w:color="6CE26C"/>
+        </w:pBdr>
+        <w:shd w:val="clear" w:color="auto" w:fill="FFFFFF"/>
+        <w:spacing w:beforeAutospacing="1" w:after="0" w:afterAutospacing="1" w:line="210" w:lineRule="atLeast"/>
+        <w:rPr>
+          <w:rFonts w:ascii="Consolas" w:hAnsi="Consolas"/>
+          <w:color w:val="5C5C5C"/>
+          <w:sz w:val="18"/>
+          <w:szCs w:val="18"/>
+          <w:lang w:eastAsia="en-US" w:bidi="ar-SA"/>
+        </w:rPr>
+      </w:pPr>
+      <w:r>
+        <w:rPr>
+          <w:rFonts w:ascii="Consolas" w:hAnsi="Consolas"/>
+          <w:color w:val="000000"/>
+          <w:sz w:val="18"/>
+          <w:szCs w:val="18"/>
+          <w:bdr w:val="none" w:sz="0" w:space="0" w:color="auto" w:frame="1"/>
+          <w:lang w:eastAsia="en-US" w:bidi="ar-SA"/>
+        </w:rPr>
+        <w:t>    </w:t>
+      </w:r>
+      <w:r>
+        <w:rPr>
+          <w:rFonts w:ascii="Consolas" w:hAnsi="Consolas"/>
+          <w:b/>
+          <w:bCs/>
+          <w:color w:val="006699"/>
+          <w:sz w:val="18"/>
+          <w:szCs w:val="18"/>
+          <w:bdr w:val="none" w:sz="0" w:space="0" w:color="auto" w:frame="1"/>
+          <w:lang w:eastAsia="en-US" w:bidi="ar-SA"/>
+        </w:rPr>
+        <w:t>if</w:t>
+      </w:r>
+      <w:r>
+        <w:rPr>
+          <w:rFonts w:ascii="Consolas" w:hAnsi="Consolas"/>
+          <w:color w:val="000000"/>
+          <w:sz w:val="18"/>
+          <w:szCs w:val="18"/>
+          <w:bdr w:val="none" w:sz="0" w:space="0" w:color="auto" w:frame="1"/>
+          <w:lang w:eastAsia="en-US" w:bidi="ar-SA"/>
+        </w:rPr>
+        <w:t> self.get_type() == neighbor.get_type():                             </w:t>
+      </w:r>
+    </w:p>
+    <w:p>
+      <w:pPr>
+        <w:numPr>
+          <w:ilvl w:val="0"/>
+          <w:numId w:val="2"/>
+        </w:numPr>
+        <w:pBdr>
+          <w:left w:val="single" w:sz="18" w:space="0" w:color="6CE26C"/>
+        </w:pBdr>
+        <w:shd w:val="clear" w:color="auto" w:fill="F8F8F8"/>
+        <w:spacing w:beforeAutospacing="1" w:after="0" w:afterAutospacing="1" w:line="210" w:lineRule="atLeast"/>
+        <w:rPr>
+          <w:rFonts w:ascii="Consolas" w:hAnsi="Consolas"/>
+          <w:color w:val="5C5C5C"/>
+          <w:sz w:val="18"/>
+          <w:szCs w:val="18"/>
+          <w:lang w:eastAsia="en-US" w:bidi="ar-SA"/>
+        </w:rPr>
+      </w:pPr>
+      <w:r>
+        <w:rPr>
+          <w:rFonts w:ascii="Consolas" w:hAnsi="Consolas"/>
+          <w:color w:val="000000"/>
+          <w:sz w:val="18"/>
+          <w:szCs w:val="18"/>
+          <w:bdr w:val="none" w:sz="0" w:space="0" w:color="auto" w:frame="1"/>
+          <w:lang w:eastAsia="en-US" w:bidi="ar-SA"/>
+        </w:rPr>
+        <w:t>        resembles_me += 1                                                  </w:t>
+      </w:r>
+    </w:p>
+    <w:p>
+      <w:pPr>
+        <w:numPr>
+          <w:ilvl w:val="0"/>
+          <w:numId w:val="2"/>
+        </w:numPr>
+        <w:pBdr>
+          <w:left w:val="single" w:sz="18" w:space="0" w:color="6CE26C"/>
+        </w:pBdr>
+        <w:shd w:val="clear" w:color="auto" w:fill="FFFFFF"/>
+        <w:spacing w:beforeAutospacing="1" w:after="0" w:afterAutospacing="1" w:line="210" w:lineRule="atLeast"/>
+        <w:rPr>
+          <w:rFonts w:ascii="Consolas" w:hAnsi="Consolas"/>
+          <w:color w:val="5C5C5C"/>
+          <w:sz w:val="18"/>
+          <w:szCs w:val="18"/>
+          <w:lang w:eastAsia="en-US" w:bidi="ar-SA"/>
+        </w:rPr>
+      </w:pPr>
+      <w:r>
+        <w:rPr>
+          <w:rFonts w:ascii="Consolas" w:hAnsi="Consolas"/>
+          <w:b/>
+          <w:bCs/>
+          <w:color w:val="006699"/>
+          <w:sz w:val="18"/>
+          <w:szCs w:val="18"/>
+          <w:bdr w:val="none" w:sz="0" w:space="0" w:color="auto" w:frame="1"/>
+          <w:lang w:eastAsia="en-US" w:bidi="ar-SA"/>
+        </w:rPr>
+        <w:t>return</w:t>
+      </w:r>
+      <w:r>
+        <w:rPr>
+          <w:rFonts w:ascii="Consolas" w:hAnsi="Consolas"/>
+          <w:color w:val="000000"/>
+          <w:sz w:val="18"/>
+          <w:szCs w:val="18"/>
+          <w:bdr w:val="none" w:sz="0" w:space="0" w:color="auto" w:frame="1"/>
+          <w:lang w:eastAsia="en-US" w:bidi="ar-SA"/>
+        </w:rPr>
+        <w:t> (resembles_me, total_neighbors)                                     </w:t>
+      </w:r>
+    </w:p>
+    <w:p>
+      <w:pPr>
+        <w:pStyle w:val="FirstSectionPar"/>
+      </w:pPr>
+      <w:r>
+        <w:t>And here is the code that decides whether to move or not. A return of “True” means, in this context, “I’m happy where I am”:</w:t>
+      </w:r>
+    </w:p>
+    <w:p>
+      <w:pPr>
+        <w:numPr>
+          <w:ilvl w:val="0"/>
+          <w:numId w:val="1"/>
+        </w:numPr>
+        <w:pBdr>
+          <w:left w:val="single" w:sz="18" w:space="0" w:color="6CE26C"/>
+        </w:pBdr>
+        <w:shd w:val="clear" w:color="auto" w:fill="FFFFFF"/>
+        <w:spacing w:beforeAutospacing="1" w:after="0" w:afterAutospacing="1" w:line="210" w:lineRule="atLeast"/>
+        <w:rPr>
+          <w:rFonts w:ascii="Consolas" w:hAnsi="Consolas"/>
+          <w:color w:val="5C5C5C"/>
+          <w:sz w:val="18"/>
+          <w:szCs w:val="18"/>
+          <w:lang w:eastAsia="en-US" w:bidi="ar-SA"/>
+        </w:rPr>
+      </w:pPr>
+      <w:r>
+        <w:rPr>
+          <w:rFonts w:ascii="Consolas" w:hAnsi="Consolas"/>
+          <w:b/>
+          <w:bCs/>
+          <w:color w:val="006699"/>
+          <w:sz w:val="18"/>
+          <w:szCs w:val="18"/>
+          <w:bdr w:val="none" w:sz="0" w:space="0" w:color="auto" w:frame="1"/>
+          <w:lang w:eastAsia="en-US" w:bidi="ar-SA"/>
+        </w:rPr>
+        <w:t>def</w:t>
+      </w:r>
+      <w:r>
+        <w:rPr>
+          <w:rFonts w:ascii="Consolas" w:hAnsi="Consolas"/>
+          <w:color w:val="000000"/>
+          <w:sz w:val="18"/>
+          <w:szCs w:val="18"/>
+          <w:bdr w:val="none" w:sz="0" w:space="0" w:color="auto" w:frame="1"/>
+          <w:lang w:eastAsia="en-US" w:bidi="ar-SA"/>
+        </w:rPr>
+        <w:t> evaluate_env(self, resembles_me, total_neighbors):                         </w:t>
+      </w:r>
+    </w:p>
+    <w:p>
+      <w:pPr>
+        <w:numPr>
+          <w:ilvl w:val="0"/>
+          <w:numId w:val="1"/>
+        </w:numPr>
+        <w:pBdr>
+          <w:left w:val="single" w:sz="18" w:space="0" w:color="6CE26C"/>
+        </w:pBdr>
+        <w:shd w:val="clear" w:color="auto" w:fill="F8F8F8"/>
+        <w:spacing w:beforeAutospacing="1" w:after="0" w:afterAutospacing="1" w:line="210" w:lineRule="atLeast"/>
+        <w:rPr>
+          <w:rFonts w:ascii="Consolas" w:hAnsi="Consolas"/>
+          <w:color w:val="5C5C5C"/>
+          <w:sz w:val="18"/>
+          <w:szCs w:val="18"/>
+          <w:lang w:eastAsia="en-US" w:bidi="ar-SA"/>
+        </w:rPr>
+      </w:pPr>
+      <w:r>
+        <w:rPr>
+          <w:rFonts w:ascii="Consolas" w:hAnsi="Consolas"/>
+          <w:color w:val="000000"/>
+          <w:sz w:val="18"/>
+          <w:szCs w:val="18"/>
+          <w:bdr w:val="none" w:sz="0" w:space="0" w:color="auto" w:frame="1"/>
+          <w:lang w:eastAsia="en-US" w:bidi="ar-SA"/>
+        </w:rPr>
+        <w:t>    </w:t>
+      </w:r>
+      <w:r>
+        <w:rPr>
+          <w:rFonts w:ascii="Consolas" w:hAnsi="Consolas"/>
+          <w:color w:val="008200"/>
+          <w:sz w:val="18"/>
+          <w:szCs w:val="18"/>
+          <w:bdr w:val="none" w:sz="0" w:space="0" w:color="auto" w:frame="1"/>
+          <w:lang w:eastAsia="en-US" w:bidi="ar-SA"/>
+        </w:rPr>
+        <w:t>"""                                                                      </w:t>
+      </w:r>
+      <w:r>
+        <w:rPr>
+          <w:rFonts w:ascii="Consolas" w:hAnsi="Consolas"/>
+          <w:color w:val="000000"/>
+          <w:sz w:val="18"/>
+          <w:szCs w:val="18"/>
+          <w:bdr w:val="none" w:sz="0" w:space="0" w:color="auto" w:frame="1"/>
+          <w:lang w:eastAsia="en-US" w:bidi="ar-SA"/>
+        </w:rPr>
+        <w:t> </w:t>
+      </w:r>
+    </w:p>
+    <w:p>
+      <w:pPr>
+        <w:numPr>
+          <w:ilvl w:val="0"/>
+          <w:numId w:val="1"/>
+        </w:numPr>
+        <w:pBdr>
+          <w:left w:val="single" w:sz="18" w:space="0" w:color="6CE26C"/>
+        </w:pBdr>
+        <w:shd w:val="clear" w:color="auto" w:fill="FFFFFF"/>
+        <w:spacing w:beforeAutospacing="1" w:after="0" w:afterAutospacing="1" w:line="210" w:lineRule="atLeast"/>
+        <w:rPr>
+          <w:rFonts w:ascii="Consolas" w:hAnsi="Consolas"/>
+          <w:color w:val="5C5C5C"/>
+          <w:sz w:val="18"/>
+          <w:szCs w:val="18"/>
+          <w:lang w:eastAsia="en-US" w:bidi="ar-SA"/>
+        </w:rPr>
+      </w:pPr>
+      <w:r>
+        <w:rPr>
+          <w:rFonts w:ascii="Consolas" w:hAnsi="Consolas"/>
+          <w:color w:val="008200"/>
+          <w:sz w:val="18"/>
+          <w:szCs w:val="18"/>
+          <w:bdr w:val="none" w:sz="0" w:space="0" w:color="auto" w:frame="1"/>
+          <w:lang w:eastAsia="en-US" w:bidi="ar-SA"/>
+        </w:rPr>
+        <w:t>    Use the results of surveying the env to decide what to do.               </w:t>
+      </w:r>
+      <w:r>
+        <w:rPr>
+          <w:rFonts w:ascii="Consolas" w:hAnsi="Consolas"/>
+          <w:color w:val="000000"/>
+          <w:sz w:val="18"/>
+          <w:szCs w:val="18"/>
+          <w:bdr w:val="none" w:sz="0" w:space="0" w:color="auto" w:frame="1"/>
+          <w:lang w:eastAsia="en-US" w:bidi="ar-SA"/>
+        </w:rPr>
+        <w:t> </w:t>
+      </w:r>
+    </w:p>
+    <w:p>
+      <w:pPr>
+        <w:numPr>
+          <w:ilvl w:val="0"/>
+          <w:numId w:val="1"/>
+        </w:numPr>
+        <w:pBdr>
+          <w:left w:val="single" w:sz="18" w:space="0" w:color="6CE26C"/>
+        </w:pBdr>
+        <w:shd w:val="clear" w:color="auto" w:fill="F8F8F8"/>
+        <w:spacing w:beforeAutospacing="1" w:after="0" w:afterAutospacing="1" w:line="210" w:lineRule="atLeast"/>
+        <w:rPr>
+          <w:rFonts w:ascii="Consolas" w:hAnsi="Consolas"/>
+          <w:color w:val="5C5C5C"/>
+          <w:sz w:val="18"/>
+          <w:szCs w:val="18"/>
+          <w:lang w:eastAsia="en-US" w:bidi="ar-SA"/>
+        </w:rPr>
+      </w:pPr>
+      <w:r>
+        <w:rPr>
+          <w:rFonts w:ascii="Consolas" w:hAnsi="Consolas"/>
+          <w:color w:val="008200"/>
+          <w:sz w:val="18"/>
+          <w:szCs w:val="18"/>
+          <w:bdr w:val="none" w:sz="0" w:space="0" w:color="auto" w:frame="1"/>
+          <w:lang w:eastAsia="en-US" w:bidi="ar-SA"/>
+        </w:rPr>
+        <w:t>    """</w:t>
+      </w:r>
+      <w:r>
+        <w:rPr>
+          <w:rFonts w:ascii="Consolas" w:hAnsi="Consolas"/>
+          <w:color w:val="000000"/>
+          <w:sz w:val="18"/>
+          <w:szCs w:val="18"/>
+          <w:bdr w:val="none" w:sz="0" w:space="0" w:color="auto" w:frame="1"/>
+          <w:lang w:eastAsia="en-US" w:bidi="ar-SA"/>
+        </w:rPr>
+        <w:t>                                                                        </w:t>
+      </w:r>
+    </w:p>
+    <w:p>
+      <w:pPr>
+        <w:numPr>
+          <w:ilvl w:val="0"/>
+          <w:numId w:val="1"/>
+        </w:numPr>
+        <w:pBdr>
+          <w:left w:val="single" w:sz="18" w:space="0" w:color="6CE26C"/>
+        </w:pBdr>
+        <w:shd w:val="clear" w:color="auto" w:fill="FFFFFF"/>
+        <w:spacing w:beforeAutospacing="1" w:after="0" w:afterAutospacing="1" w:line="210" w:lineRule="atLeast"/>
+        <w:rPr>
+          <w:rFonts w:ascii="Consolas" w:hAnsi="Consolas"/>
+          <w:color w:val="5C5C5C"/>
+          <w:sz w:val="18"/>
+          <w:szCs w:val="18"/>
+          <w:lang w:eastAsia="en-US" w:bidi="ar-SA"/>
+        </w:rPr>
+      </w:pPr>
+      <w:r>
+        <w:rPr>
+          <w:rFonts w:ascii="Consolas" w:hAnsi="Consolas"/>
+          <w:color w:val="000000"/>
+          <w:sz w:val="18"/>
+          <w:szCs w:val="18"/>
+          <w:bdr w:val="none" w:sz="0" w:space="0" w:color="auto" w:frame="1"/>
+          <w:lang w:eastAsia="en-US" w:bidi="ar-SA"/>
+        </w:rPr>
+        <w:t>    </w:t>
+      </w:r>
+      <w:r>
+        <w:rPr>
+          <w:rFonts w:ascii="Consolas" w:hAnsi="Consolas"/>
+          <w:b/>
+          <w:bCs/>
+          <w:color w:val="006699"/>
+          <w:sz w:val="18"/>
+          <w:szCs w:val="18"/>
+          <w:bdr w:val="none" w:sz="0" w:space="0" w:color="auto" w:frame="1"/>
+          <w:lang w:eastAsia="en-US" w:bidi="ar-SA"/>
+        </w:rPr>
+        <w:t>if</w:t>
+      </w:r>
+      <w:r>
+        <w:rPr>
+          <w:rFonts w:ascii="Consolas" w:hAnsi="Consolas"/>
+          <w:color w:val="000000"/>
+          <w:sz w:val="18"/>
+          <w:szCs w:val="18"/>
+          <w:bdr w:val="none" w:sz="0" w:space="0" w:color="auto" w:frame="1"/>
+          <w:lang w:eastAsia="en-US" w:bidi="ar-SA"/>
+        </w:rPr>
+        <w:t> total_neighbors &gt; 0:                                                    </w:t>
+      </w:r>
+    </w:p>
+    <w:p>
+      <w:pPr>
+        <w:numPr>
+          <w:ilvl w:val="0"/>
+          <w:numId w:val="1"/>
+        </w:numPr>
+        <w:pBdr>
+          <w:left w:val="single" w:sz="18" w:space="0" w:color="6CE26C"/>
+        </w:pBdr>
+        <w:shd w:val="clear" w:color="auto" w:fill="F8F8F8"/>
+        <w:spacing w:beforeAutospacing="1" w:after="0" w:afterAutospacing="1" w:line="210" w:lineRule="atLeast"/>
+        <w:rPr>
+          <w:rFonts w:ascii="Consolas" w:hAnsi="Consolas"/>
+          <w:color w:val="5C5C5C"/>
+          <w:sz w:val="18"/>
+          <w:szCs w:val="18"/>
+          <w:lang w:eastAsia="en-US" w:bidi="ar-SA"/>
+        </w:rPr>
+      </w:pPr>
+      <w:r>
+        <w:rPr>
+          <w:rFonts w:ascii="Consolas" w:hAnsi="Consolas"/>
+          <w:color w:val="000000"/>
+          <w:sz w:val="18"/>
+          <w:szCs w:val="18"/>
+          <w:bdr w:val="none" w:sz="0" w:space="0" w:color="auto" w:frame="1"/>
+          <w:lang w:eastAsia="en-US" w:bidi="ar-SA"/>
+        </w:rPr>
+        <w:t>        </w:t>
+      </w:r>
+      <w:r>
+        <w:rPr>
+          <w:rFonts w:ascii="Consolas" w:hAnsi="Consolas"/>
+          <w:b/>
+          <w:bCs/>
+          <w:color w:val="006699"/>
+          <w:sz w:val="18"/>
+          <w:szCs w:val="18"/>
+          <w:bdr w:val="none" w:sz="0" w:space="0" w:color="auto" w:frame="1"/>
+          <w:lang w:eastAsia="en-US" w:bidi="ar-SA"/>
+        </w:rPr>
+        <w:t>return</w:t>
+      </w:r>
+      <w:r>
+        <w:rPr>
+          <w:rFonts w:ascii="Consolas" w:hAnsi="Consolas"/>
+          <w:color w:val="000000"/>
+          <w:sz w:val="18"/>
+          <w:szCs w:val="18"/>
+          <w:bdr w:val="none" w:sz="0" w:space="0" w:color="auto" w:frame="1"/>
+          <w:lang w:eastAsia="en-US" w:bidi="ar-SA"/>
+        </w:rPr>
+        <w:t> resembles_me / total_neighbors &gt;= self.tolerance                </w:t>
+      </w:r>
+    </w:p>
+    <w:p>
+      <w:pPr>
+        <w:numPr>
+          <w:ilvl w:val="0"/>
+          <w:numId w:val="1"/>
+        </w:numPr>
+        <w:pBdr>
+          <w:left w:val="single" w:sz="18" w:space="0" w:color="6CE26C"/>
+        </w:pBdr>
+        <w:shd w:val="clear" w:color="auto" w:fill="FFFFFF"/>
+        <w:spacing w:beforeAutospacing="1" w:after="0" w:afterAutospacing="1" w:line="210" w:lineRule="atLeast"/>
+        <w:rPr>
+          <w:rFonts w:ascii="Consolas" w:hAnsi="Consolas"/>
+          <w:color w:val="5C5C5C"/>
+          <w:sz w:val="18"/>
+          <w:szCs w:val="18"/>
+          <w:lang w:eastAsia="en-US" w:bidi="ar-SA"/>
+        </w:rPr>
+      </w:pPr>
+      <w:r>
+        <w:rPr>
+          <w:rFonts w:ascii="Consolas" w:hAnsi="Consolas"/>
+          <w:color w:val="000000"/>
+          <w:sz w:val="18"/>
+          <w:szCs w:val="18"/>
+          <w:bdr w:val="none" w:sz="0" w:space="0" w:color="auto" w:frame="1"/>
+          <w:lang w:eastAsia="en-US" w:bidi="ar-SA"/>
+        </w:rPr>
+        <w:t>    </w:t>
+      </w:r>
+      <w:r>
+        <w:rPr>
+          <w:rFonts w:ascii="Consolas" w:hAnsi="Consolas"/>
+          <w:b/>
+          <w:bCs/>
+          <w:color w:val="006699"/>
+          <w:sz w:val="18"/>
+          <w:szCs w:val="18"/>
+          <w:bdr w:val="none" w:sz="0" w:space="0" w:color="auto" w:frame="1"/>
+          <w:lang w:eastAsia="en-US" w:bidi="ar-SA"/>
+        </w:rPr>
+        <w:t>else</w:t>
+      </w:r>
+      <w:r>
+        <w:rPr>
+          <w:rFonts w:ascii="Consolas" w:hAnsi="Consolas"/>
+          <w:color w:val="000000"/>
+          <w:sz w:val="18"/>
+          <w:szCs w:val="18"/>
+          <w:bdr w:val="none" w:sz="0" w:space="0" w:color="auto" w:frame="1"/>
+          <w:lang w:eastAsia="en-US" w:bidi="ar-SA"/>
+        </w:rPr>
+        <w:t>:                                                                      </w:t>
+      </w:r>
+    </w:p>
+    <w:p>
+      <w:pPr>
+        <w:numPr>
+          <w:ilvl w:val="0"/>
+          <w:numId w:val="1"/>
+        </w:numPr>
+        <w:pBdr>
+          <w:left w:val="single" w:sz="18" w:space="0" w:color="6CE26C"/>
+        </w:pBdr>
+        <w:shd w:val="clear" w:color="auto" w:fill="F8F8F8"/>
+        <w:spacing w:beforeAutospacing="1" w:after="0" w:afterAutospacing="1" w:line="210" w:lineRule="atLeast"/>
+        <w:rPr>
+          <w:rFonts w:ascii="Consolas" w:hAnsi="Consolas"/>
+          <w:color w:val="5C5C5C"/>
+          <w:sz w:val="18"/>
+          <w:szCs w:val="18"/>
+          <w:lang w:eastAsia="en-US" w:bidi="ar-SA"/>
+        </w:rPr>
+      </w:pPr>
+      <w:r>
+        <w:rPr>
+          <w:rFonts w:ascii="Consolas" w:hAnsi="Consolas"/>
+          <w:color w:val="000000"/>
+          <w:sz w:val="18"/>
+          <w:szCs w:val="18"/>
+          <w:bdr w:val="none" w:sz="0" w:space="0" w:color="auto" w:frame="1"/>
+          <w:lang w:eastAsia="en-US" w:bidi="ar-SA"/>
+        </w:rPr>
+        <w:t>        </w:t>
+      </w:r>
+      <w:r>
+        <w:rPr>
+          <w:rFonts w:ascii="Consolas" w:hAnsi="Consolas"/>
+          <w:b/>
+          <w:bCs/>
+          <w:color w:val="006699"/>
+          <w:sz w:val="18"/>
+          <w:szCs w:val="18"/>
+          <w:bdr w:val="none" w:sz="0" w:space="0" w:color="auto" w:frame="1"/>
+          <w:lang w:eastAsia="en-US" w:bidi="ar-SA"/>
+        </w:rPr>
+        <w:t>return</w:t>
+      </w:r>
+      <w:r>
+        <w:rPr>
+          <w:rFonts w:ascii="Consolas" w:hAnsi="Consolas"/>
+          <w:color w:val="000000"/>
+          <w:sz w:val="18"/>
+          <w:szCs w:val="18"/>
+          <w:bdr w:val="none" w:sz="0" w:space="0" w:color="auto" w:frame="1"/>
+          <w:lang w:eastAsia="en-US" w:bidi="ar-SA"/>
+        </w:rPr>
+        <w:t> True  </w:t>
+      </w:r>
+      <w:r>
+        <w:rPr>
+          <w:rFonts w:ascii="Consolas" w:hAnsi="Consolas"/>
+          <w:color w:val="008200"/>
+          <w:sz w:val="18"/>
+          <w:szCs w:val="18"/>
+          <w:bdr w:val="none" w:sz="0" w:space="0" w:color="auto" w:frame="1"/>
+          <w:lang w:eastAsia="en-US" w:bidi="ar-SA"/>
+        </w:rPr>
+        <w:t># everyone is OK with no neighbors                      </w:t>
+      </w:r>
+      <w:r>
+        <w:rPr>
+          <w:rFonts w:ascii="Consolas" w:hAnsi="Consolas"/>
+          <w:color w:val="000000"/>
+          <w:sz w:val="18"/>
+          <w:szCs w:val="18"/>
+          <w:bdr w:val="none" w:sz="0" w:space="0" w:color="auto" w:frame="1"/>
+          <w:lang w:eastAsia="en-US" w:bidi="ar-SA"/>
+        </w:rPr>
+        <w:t>  </w:t>
+      </w:r>
+    </w:p>
+    <w:p>
+      <w:pPr>
+        <w:numPr>
+          <w:ilvl w:val="0"/>
+          <w:numId w:val="1"/>
+        </w:numPr>
+        <w:pBdr>
+          <w:left w:val="single" w:sz="18" w:space="0" w:color="6CE26C"/>
+        </w:pBdr>
+        <w:shd w:val="clear" w:color="auto" w:fill="FFFFFF"/>
+        <w:spacing w:beforeAutospacing="1" w:after="0" w:afterAutospacing="1" w:line="210" w:lineRule="atLeast"/>
+        <w:rPr>
+          <w:rFonts w:ascii="Consolas" w:hAnsi="Consolas"/>
+          <w:color w:val="5C5C5C"/>
+          <w:sz w:val="18"/>
+          <w:szCs w:val="18"/>
+          <w:lang w:eastAsia="en-US" w:bidi="ar-SA"/>
+        </w:rPr>
+      </w:pPr>
+      <w:r>
+        <w:rPr>
+          <w:rFonts w:ascii="Consolas" w:hAnsi="Consolas"/>
+          <w:color w:val="000000"/>
+          <w:sz w:val="18"/>
+          <w:szCs w:val="18"/>
+          <w:bdr w:val="none" w:sz="0" w:space="0" w:color="auto" w:frame="1"/>
+          <w:lang w:eastAsia="en-US" w:bidi="ar-SA"/>
+        </w:rPr>
+        <w:t>                                                                               </w:t>
       </w:r>
     </w:p>
     <w:p/>
     <w:p>
       <w:r>
+        <w:t xml:space="preserve">This model lacks several elements of Schelling’s full model. Most significantly, in this first cut, agents do not try choose an acceptable neighborhood when they move: they just jump to a random, empty spot. An interesting finding of our work, showing the value of formalizing verbal reasoning, merely random moves suffice to produce the phenomenon Schelling describes. This means that he added an unnecessary condition to the model. Furthermore, that unnecessary condition can cause the model to run forever: it is quite possible that there is </w:t>
+      </w:r>
+      <w:r>
+        <w:rPr>
+          <w:i/>
+        </w:rPr>
+        <w:t>no</w:t>
+      </w:r>
+      <w:r>
+        <w:t xml:space="preserve"> acceptable neighborhood for some agent and some combination of parameters, so that an attempt to move to one, with no check on the number of attempts, will never terminate.</w:t>
+      </w:r>
+    </w:p>
+    <w:p>
+      <w:pPr>
+        <w:pStyle w:val="FirstSectionPar"/>
+      </w:pPr>
+    </w:p>
+    <w:p>
+      <w:pPr>
+        <w:pStyle w:val="FirstSectionPar"/>
+      </w:pPr>
+    </w:p>
+    <w:p/>
+    <w:p>
+      <w:r>
         <w:t>By making the tolerance level a range, rather than a single scalar, we see neighborhoods that are “ragged at the edges”: instead of clean divides when we reach equilibrium, like we got with a single tolerance number, there are a scattering of highly tolerant agents “hanging around” the edges of neighborhoods where they are a distinct minority.</w:t>
+      </w:r>
+      <w:r>
+        <w:t xml:space="preserve"> Here is what a run looks like where we set the minimum and maximum intolerance to the same value</w:t>
+      </w:r>
+      <w:r>
+        <w:t xml:space="preserve"> (in this case, .4), meaning there is no range:</w:t>
+      </w:r>
+    </w:p>
+    <w:p>
+      <w:r>
+        <w:rPr>
+          <w:noProof/>
+          <w:lang w:eastAsia="en-US" w:bidi="ar-SA"/>
+        </w:rPr>
+        <w:drawing>
+          <wp:inline distT="0" distB="0" distL="0" distR="0" wp14:anchorId="2B87377A" wp14:editId="1934591E">
+            <wp:extent cx="5486400" cy="4114800"/>
+            <wp:effectExtent l="0" t="0" r="0" b="0"/>
+            <wp:docPr id="2" name="Picture 2"/>
+            <wp:cNvGraphicFramePr>
+              <a:graphicFrameLocks xmlns:a="http://schemas.openxmlformats.org/drawingml/2006/main" noChangeAspect="1"/>
+            </wp:cNvGraphicFramePr>
+            <a:graphic xmlns:a="http://schemas.openxmlformats.org/drawingml/2006/main">
+              <a:graphicData uri="http://schemas.openxmlformats.org/drawingml/2006/picture">
+                <pic:pic xmlns:pic="http://schemas.openxmlformats.org/drawingml/2006/picture">
+                  <pic:nvPicPr>
+                    <pic:cNvPr id="0" name="Tol40-40Neighb4.png"/>
+                    <pic:cNvPicPr/>
+                  </pic:nvPicPr>
+                  <pic:blipFill>
+                    <a:blip r:embed="rId9">
+                      <a:extLst>
+                        <a:ext uri="{28A0092B-C50C-407E-A947-70E740481C1C}">
+                          <a14:useLocalDpi xmlns:a14="http://schemas.microsoft.com/office/drawing/2010/main" val="0"/>
+                        </a:ext>
+                      </a:extLst>
+                    </a:blip>
+                    <a:stretch>
+                      <a:fillRect/>
+                    </a:stretch>
+                  </pic:blipFill>
+                  <pic:spPr>
+                    <a:xfrm>
+                      <a:off x="0" y="0"/>
+                      <a:ext cx="5486400" cy="4114800"/>
+                    </a:xfrm>
+                    <a:prstGeom prst="rect">
+                      <a:avLst/>
+                    </a:prstGeom>
+                  </pic:spPr>
+                </pic:pic>
+              </a:graphicData>
+            </a:graphic>
+          </wp:inline>
+        </w:drawing>
+      </w:r>
+    </w:p>
+    <w:p/>
+    <w:p>
+      <w:r>
+        <w:t>We run with again with the default minimum intolerance of .1, and maximum of .7, and we see this:</w:t>
+      </w:r>
+    </w:p>
+    <w:p>
+      <w:r>
+        <w:rPr>
+          <w:noProof/>
+          <w:lang w:eastAsia="en-US" w:bidi="ar-SA"/>
+        </w:rPr>
+        <w:drawing>
+          <wp:inline distT="0" distB="0" distL="0" distR="0" wp14:anchorId="3820E4E5" wp14:editId="2B6664EE">
+            <wp:extent cx="5486400" cy="4114800"/>
+            <wp:effectExtent l="0" t="0" r="0" b="0"/>
+            <wp:docPr id="3" name="Picture 3" descr="Macintosh HD:Users:gcallah:TechProjects:indra:docs:SchellingGraphics:Tol10-70Neighb4.png"/>
+            <wp:cNvGraphicFramePr>
+              <a:graphicFrameLocks xmlns:a="http://schemas.openxmlformats.org/drawingml/2006/main" noChangeAspect="1"/>
+            </wp:cNvGraphicFramePr>
+            <a:graphic xmlns:a="http://schemas.openxmlformats.org/drawingml/2006/main">
+              <a:graphicData uri="http://schemas.openxmlformats.org/drawingml/2006/picture">
+                <pic:pic xmlns:pic="http://schemas.openxmlformats.org/drawingml/2006/picture">
+                  <pic:nvPicPr>
+                    <pic:cNvPr id="0" name="Picture 1" descr="Macintosh HD:Users:gcallah:TechProjects:indra:docs:SchellingGraphics:Tol10-70Neighb4.png"/>
+                    <pic:cNvPicPr>
+                      <a:picLocks noChangeAspect="1" noChangeArrowheads="1"/>
+                    </pic:cNvPicPr>
+                  </pic:nvPicPr>
+                  <pic:blipFill>
+                    <a:blip r:embed="rId10">
+                      <a:extLst>
+                        <a:ext uri="{28A0092B-C50C-407E-A947-70E740481C1C}">
+                          <a14:useLocalDpi xmlns:a14="http://schemas.microsoft.com/office/drawing/2010/main" val="0"/>
+                        </a:ext>
+                      </a:extLst>
+                    </a:blip>
+                    <a:srcRect/>
+                    <a:stretch>
+                      <a:fillRect/>
+                    </a:stretch>
+                  </pic:blipFill>
+                  <pic:spPr bwMode="auto">
+                    <a:xfrm>
+                      <a:off x="0" y="0"/>
+                      <a:ext cx="5486400" cy="4114800"/>
+                    </a:xfrm>
+                    <a:prstGeom prst="rect">
+                      <a:avLst/>
+                    </a:prstGeom>
+                    <a:noFill/>
+                    <a:ln>
+                      <a:noFill/>
+                    </a:ln>
+                  </pic:spPr>
+                </pic:pic>
+              </a:graphicData>
+            </a:graphic>
+          </wp:inline>
+        </w:drawing>
+      </w:r>
+    </w:p>
+    <w:p>
+      <w:r>
+        <w:t>Certain agents are deeper inside the other color’s territory in the second graph: those are the ones with the lowest intolerance settings.</w:t>
+      </w:r>
+      <w:r>
+        <w:t xml:space="preserve"> Now we run again, with no range, but the neighborhood size increased from 4 to 8:</w:t>
+      </w:r>
+    </w:p>
+    <w:p>
+      <w:r>
+        <w:rPr>
+          <w:noProof/>
+          <w:lang w:eastAsia="en-US" w:bidi="ar-SA"/>
+        </w:rPr>
+        <w:drawing>
+          <wp:inline distT="0" distB="0" distL="0" distR="0" wp14:anchorId="60250E97" wp14:editId="697D49A0">
+            <wp:extent cx="5486400" cy="4114800"/>
+            <wp:effectExtent l="0" t="0" r="0" b="0"/>
+            <wp:docPr id="4" name="Picture 4" descr="Macintosh HD:Users:gcallah:TechProjects:indra:docs:SchellingGraphics:Tol40-40Neighb8.png"/>
+            <wp:cNvGraphicFramePr>
+              <a:graphicFrameLocks xmlns:a="http://schemas.openxmlformats.org/drawingml/2006/main" noChangeAspect="1"/>
+            </wp:cNvGraphicFramePr>
+            <a:graphic xmlns:a="http://schemas.openxmlformats.org/drawingml/2006/main">
+              <a:graphicData uri="http://schemas.openxmlformats.org/drawingml/2006/picture">
+                <pic:pic xmlns:pic="http://schemas.openxmlformats.org/drawingml/2006/picture">
+                  <pic:nvPicPr>
+                    <pic:cNvPr id="0" name="Picture 2" descr="Macintosh HD:Users:gcallah:TechProjects:indra:docs:SchellingGraphics:Tol40-40Neighb8.png"/>
+                    <pic:cNvPicPr>
+                      <a:picLocks noChangeAspect="1" noChangeArrowheads="1"/>
+                    </pic:cNvPicPr>
+                  </pic:nvPicPr>
+                  <pic:blipFill>
+                    <a:blip r:embed="rId11">
+                      <a:extLst>
+                        <a:ext uri="{28A0092B-C50C-407E-A947-70E740481C1C}">
+                          <a14:useLocalDpi xmlns:a14="http://schemas.microsoft.com/office/drawing/2010/main" val="0"/>
+                        </a:ext>
+                      </a:extLst>
+                    </a:blip>
+                    <a:srcRect/>
+                    <a:stretch>
+                      <a:fillRect/>
+                    </a:stretch>
+                  </pic:blipFill>
+                  <pic:spPr bwMode="auto">
+                    <a:xfrm>
+                      <a:off x="0" y="0"/>
+                      <a:ext cx="5486400" cy="4114800"/>
+                    </a:xfrm>
+                    <a:prstGeom prst="rect">
+                      <a:avLst/>
+                    </a:prstGeom>
+                    <a:noFill/>
+                    <a:ln>
+                      <a:noFill/>
+                    </a:ln>
+                  </pic:spPr>
+                </pic:pic>
+              </a:graphicData>
+            </a:graphic>
+          </wp:inline>
+        </w:drawing>
+      </w:r>
+    </w:p>
+    <w:p>
+      <w:r>
+        <w:t xml:space="preserve">With this larger neighborhood size, we get two fully segregated sections of our city, with only a little mingling at the edges. (A larger </w:t>
+      </w:r>
+      <w:r>
+        <w:t xml:space="preserve">neighborhood </w:t>
+      </w:r>
+      <w:r>
+        <w:t xml:space="preserve">size means that agents take more distant surrounding “houses” into consideration when deciding if their </w:t>
+      </w:r>
+      <w:r>
+        <w:t>neighborhood</w:t>
+      </w:r>
+      <w:r>
+        <w:t xml:space="preserve"> is acceptable. Naturally, this produces larger segregated areas.</w:t>
       </w:r>
       <w:bookmarkStart w:id="0" w:name="_GoBack"/>
       <w:bookmarkEnd w:id="0"/>
-    </w:p>
-    <w:p/>
-    <w:p>
-      <w:r>
-        <w:t>An interesting finding of our work, showing the value of formalizing verbal reasoning, is the Schelling added an unnecessary condition: that the new neighborhood to which an agent moves most be acceptable, since merely random moves suffice to produce the phenomenon he describes. Furthermore, that unnecessary condition can cause our model to run forever: it is quite possible that there is no acceptable neighborhood for some combination of parameters, so that an attempt to randomly move to one, with no check on the number of attempts, will never terminate.</w:t>
+      <w:r>
+        <w:t>)</w:t>
       </w:r>
     </w:p>
     <w:p/>
     <w:p/>
-    <w:p/>
     <w:p>
       <w:pPr>
         <w:pStyle w:val="Heading3"/>
@@ -284,19 +1588,55 @@
       <w:pPr>
         <w:pStyle w:val="Biblio"/>
       </w:pPr>
-    </w:p>
-    <w:p>
-      <w:pPr>
-        <w:pStyle w:val="Biblio"/>
-      </w:pPr>
-      <w:r>
-        <w:t xml:space="preserve">Schelling, Thomas C. 2006. </w:t>
+      <w:r>
+        <w:t xml:space="preserve">Epstein, Joshua M, Robert Axtell, and Brookings Institution. 1996. </w:t>
       </w:r>
       <w:r>
         <w:rPr>
           <w:i/>
           <w:iCs/>
         </w:rPr>
+        <w:t>Growing Artificial Societies: Social Science from the Bottom up ; a Product of the 2050 Project, a Collaborative Effort of the Brookings Institution, the Santa Fe Institute, and the World Resources Institute</w:t>
+      </w:r>
+      <w:r>
+        <w:t>. Washington, DC [u.a.: Brookings Inst. Press [u.a.].</w:t>
+      </w:r>
+    </w:p>
+    <w:p>
+      <w:pPr>
+        <w:pStyle w:val="Biblio"/>
+      </w:pPr>
+      <w:r>
+        <w:t xml:space="preserve">Indra. 2015. </w:t>
+      </w:r>
+      <w:r>
+        <w:rPr>
+          <w:i/>
+          <w:iCs/>
+        </w:rPr>
+        <w:t>GitHub</w:t>
+      </w:r>
+      <w:r>
+        <w:t>. Accessed July 24, 2015. https://github.com/gcallah/Indra.</w:t>
+      </w:r>
+    </w:p>
+    <w:p>
+      <w:pPr>
+        <w:pStyle w:val="Biblio"/>
+      </w:pPr>
+    </w:p>
+    <w:p>
+      <w:pPr>
+        <w:pStyle w:val="Biblio"/>
+      </w:pPr>
+      <w:r>
+        <w:t xml:space="preserve">Schelling, Thomas C. 2006. </w:t>
+      </w:r>
+      <w:r>
+        <w:rPr>
+          <w:i/>
+          <w:iCs/>
+        </w:rPr>
         <w:t>Micromotives and Macrobehavior</w:t>
       </w:r>
       <w:r>
@@ -314,8 +1654,8 @@
       </w:pPr>
     </w:p>
     <w:sectPr>
-      <w:headerReference w:type="even" r:id="rId7"/>
-      <w:headerReference w:type="default" r:id="rId8"/>
+      <w:headerReference w:type="even" r:id="rId12"/>
+      <w:headerReference w:type="default" r:id="rId13"/>
       <w:pgSz w:w="12240" w:h="15840"/>
       <w:pgMar w:top="1440" w:right="1800" w:bottom="1440" w:left="1800" w:header="720" w:footer="720" w:gutter="0"/>
       <w:cols w:space="720"/>
@@ -477,6 +1817,243 @@
     </w:pPr>
   </w:p>
 </w:hdr>
+</file>
+
+<file path=word/numbering.xml><?xml version="1.0" encoding="utf-8"?>
+<w:numbering xmlns:wpc="http://schemas.microsoft.com/office/word/2010/wordprocessingCanvas" xmlns:mo="http://schemas.microsoft.com/office/mac/office/2008/main" xmlns:mc="http://schemas.openxmlformats.org/markup-compatibility/2006" xmlns:mv="urn:schemas-microsoft-com:mac:vml" xmlns:o="urn:schemas-microsoft-com:office:office" xmlns:r="http://schemas.openxmlformats.org/officeDocument/2006/relationships" xmlns:m="http://schemas.openxmlformats.org/officeDocument/2006/math" xmlns:v="urn:schemas-microsoft-com:vml" xmlns:wp14="http://schemas.microsoft.com/office/word/2010/wordprocessingDrawing" xmlns:wp="http://schemas.openxmlformats.org/drawingml/2006/wordprocessingDrawing" xmlns:w10="urn:schemas-microsoft-com:office:word" xmlns:w="http://schemas.openxmlformats.org/wordprocessingml/2006/main" xmlns:w14="http://schemas.microsoft.com/office/word/2010/wordml" xmlns:wpg="http://schemas.microsoft.com/office/word/2010/wordprocessingGroup" xmlns:wpi="http://schemas.microsoft.com/office/word/2010/wordprocessingInk" xmlns:wne="http://schemas.microsoft.com/office/word/2006/wordml" xmlns:wps="http://schemas.microsoft.com/office/word/2010/wordprocessingShape" mc:Ignorable="w14 wp14">
+  <w:abstractNum w:abstractNumId="0">
+    <w:nsid w:val="1B62312B"/>
+    <w:multiLevelType w:val="multilevel"/>
+    <w:tmpl w:val="D4AC69C8"/>
+    <w:lvl w:ilvl="0">
+      <w:start w:val="1"/>
+      <w:numFmt w:val="decimal"/>
+      <w:lvlText w:val="%1."/>
+      <w:lvlJc w:val="left"/>
+      <w:pPr>
+        <w:tabs>
+          <w:tab w:val="num" w:pos="720"/>
+        </w:tabs>
+        <w:ind w:left="720" w:hanging="360"/>
+      </w:pPr>
+    </w:lvl>
+    <w:lvl w:ilvl="1" w:tentative="1">
+      <w:start w:val="1"/>
+      <w:numFmt w:val="decimal"/>
+      <w:lvlText w:val="%2."/>
+      <w:lvlJc w:val="left"/>
+      <w:pPr>
+        <w:tabs>
+          <w:tab w:val="num" w:pos="1440"/>
+        </w:tabs>
+        <w:ind w:left="1440" w:hanging="360"/>
+      </w:pPr>
+    </w:lvl>
+    <w:lvl w:ilvl="2" w:tentative="1">
+      <w:start w:val="1"/>
+      <w:numFmt w:val="decimal"/>
+      <w:lvlText w:val="%3."/>
+      <w:lvlJc w:val="left"/>
+      <w:pPr>
+        <w:tabs>
+          <w:tab w:val="num" w:pos="2160"/>
+        </w:tabs>
+        <w:ind w:left="2160" w:hanging="360"/>
+      </w:pPr>
+    </w:lvl>
+    <w:lvl w:ilvl="3" w:tentative="1">
+      <w:start w:val="1"/>
+      <w:numFmt w:val="decimal"/>
+      <w:lvlText w:val="%4."/>
+      <w:lvlJc w:val="left"/>
+      <w:pPr>
+        <w:tabs>
+          <w:tab w:val="num" w:pos="2880"/>
+        </w:tabs>
+        <w:ind w:left="2880" w:hanging="360"/>
+      </w:pPr>
+    </w:lvl>
+    <w:lvl w:ilvl="4" w:tentative="1">
+      <w:start w:val="1"/>
+      <w:numFmt w:val="decimal"/>
+      <w:lvlText w:val="%5."/>
+      <w:lvlJc w:val="left"/>
+      <w:pPr>
+        <w:tabs>
+          <w:tab w:val="num" w:pos="3600"/>
+        </w:tabs>
+        <w:ind w:left="3600" w:hanging="360"/>
+      </w:pPr>
+    </w:lvl>
+    <w:lvl w:ilvl="5" w:tentative="1">
+      <w:start w:val="1"/>
+      <w:numFmt w:val="decimal"/>
+      <w:lvlText w:val="%6."/>
+      <w:lvlJc w:val="left"/>
+      <w:pPr>
+        <w:tabs>
+          <w:tab w:val="num" w:pos="4320"/>
+        </w:tabs>
+        <w:ind w:left="4320" w:hanging="360"/>
+      </w:pPr>
+    </w:lvl>
+    <w:lvl w:ilvl="6" w:tentative="1">
+      <w:start w:val="1"/>
+      <w:numFmt w:val="decimal"/>
+      <w:lvlText w:val="%7."/>
+      <w:lvlJc w:val="left"/>
+      <w:pPr>
+        <w:tabs>
+          <w:tab w:val="num" w:pos="5040"/>
+        </w:tabs>
+        <w:ind w:left="5040" w:hanging="360"/>
+      </w:pPr>
+    </w:lvl>
+    <w:lvl w:ilvl="7" w:tentative="1">
+      <w:start w:val="1"/>
+      <w:numFmt w:val="decimal"/>
+      <w:lvlText w:val="%8."/>
+      <w:lvlJc w:val="left"/>
+      <w:pPr>
+        <w:tabs>
+          <w:tab w:val="num" w:pos="5760"/>
+        </w:tabs>
+        <w:ind w:left="5760" w:hanging="360"/>
+      </w:pPr>
+    </w:lvl>
+    <w:lvl w:ilvl="8" w:tentative="1">
+      <w:start w:val="1"/>
+      <w:numFmt w:val="decimal"/>
+      <w:lvlText w:val="%9."/>
+      <w:lvlJc w:val="left"/>
+      <w:pPr>
+        <w:tabs>
+          <w:tab w:val="num" w:pos="6480"/>
+        </w:tabs>
+        <w:ind w:left="6480" w:hanging="360"/>
+      </w:pPr>
+    </w:lvl>
+  </w:abstractNum>
+  <w:abstractNum w:abstractNumId="1">
+    <w:nsid w:val="205F1B94"/>
+    <w:multiLevelType w:val="multilevel"/>
+    <w:tmpl w:val="6C22E682"/>
+    <w:lvl w:ilvl="0">
+      <w:start w:val="1"/>
+      <w:numFmt w:val="decimal"/>
+      <w:lvlText w:val="%1."/>
+      <w:lvlJc w:val="left"/>
+      <w:pPr>
+        <w:tabs>
+          <w:tab w:val="num" w:pos="720"/>
+        </w:tabs>
+        <w:ind w:left="720" w:hanging="360"/>
+      </w:pPr>
+    </w:lvl>
+    <w:lvl w:ilvl="1" w:tentative="1">
+      <w:start w:val="1"/>
+      <w:numFmt w:val="decimal"/>
+      <w:lvlText w:val="%2."/>
+      <w:lvlJc w:val="left"/>
+      <w:pPr>
+        <w:tabs>
+          <w:tab w:val="num" w:pos="1440"/>
+        </w:tabs>
+        <w:ind w:left="1440" w:hanging="360"/>
+      </w:pPr>
+    </w:lvl>
+    <w:lvl w:ilvl="2" w:tentative="1">
+      <w:start w:val="1"/>
+      <w:numFmt w:val="decimal"/>
+      <w:lvlText w:val="%3."/>
+      <w:lvlJc w:val="left"/>
+      <w:pPr>
+        <w:tabs>
+          <w:tab w:val="num" w:pos="2160"/>
+        </w:tabs>
+        <w:ind w:left="2160" w:hanging="360"/>
+      </w:pPr>
+    </w:lvl>
+    <w:lvl w:ilvl="3" w:tentative="1">
+      <w:start w:val="1"/>
+      <w:numFmt w:val="decimal"/>
+      <w:lvlText w:val="%4."/>
+      <w:lvlJc w:val="left"/>
+      <w:pPr>
+        <w:tabs>
+          <w:tab w:val="num" w:pos="2880"/>
+        </w:tabs>
+        <w:ind w:left="2880" w:hanging="360"/>
+      </w:pPr>
+    </w:lvl>
+    <w:lvl w:ilvl="4" w:tentative="1">
+      <w:start w:val="1"/>
+      <w:numFmt w:val="decimal"/>
+      <w:lvlText w:val="%5."/>
+      <w:lvlJc w:val="left"/>
+      <w:pPr>
+        <w:tabs>
+          <w:tab w:val="num" w:pos="3600"/>
+        </w:tabs>
+        <w:ind w:left="3600" w:hanging="360"/>
+      </w:pPr>
+    </w:lvl>
+    <w:lvl w:ilvl="5" w:tentative="1">
+      <w:start w:val="1"/>
+      <w:numFmt w:val="decimal"/>
+      <w:lvlText w:val="%6."/>
+      <w:lvlJc w:val="left"/>
+      <w:pPr>
+        <w:tabs>
+          <w:tab w:val="num" w:pos="4320"/>
+        </w:tabs>
+        <w:ind w:left="4320" w:hanging="360"/>
+      </w:pPr>
+    </w:lvl>
+    <w:lvl w:ilvl="6" w:tentative="1">
+      <w:start w:val="1"/>
+      <w:numFmt w:val="decimal"/>
+      <w:lvlText w:val="%7."/>
+      <w:lvlJc w:val="left"/>
+      <w:pPr>
+        <w:tabs>
+          <w:tab w:val="num" w:pos="5040"/>
+        </w:tabs>
+        <w:ind w:left="5040" w:hanging="360"/>
+      </w:pPr>
+    </w:lvl>
+    <w:lvl w:ilvl="7" w:tentative="1">
+      <w:start w:val="1"/>
+      <w:numFmt w:val="decimal"/>
+      <w:lvlText w:val="%8."/>
+      <w:lvlJc w:val="left"/>
+      <w:pPr>
+        <w:tabs>
+          <w:tab w:val="num" w:pos="5760"/>
+        </w:tabs>
+        <w:ind w:left="5760" w:hanging="360"/>
+      </w:pPr>
+    </w:lvl>
+    <w:lvl w:ilvl="8" w:tentative="1">
+      <w:start w:val="1"/>
+      <w:numFmt w:val="decimal"/>
+      <w:lvlText w:val="%9."/>
+      <w:lvlJc w:val="left"/>
+      <w:pPr>
+        <w:tabs>
+          <w:tab w:val="num" w:pos="6480"/>
+        </w:tabs>
+        <w:ind w:left="6480" w:hanging="360"/>
+      </w:pPr>
+    </w:lvl>
+  </w:abstractNum>
+  <w:num w:numId="1">
+    <w:abstractNumId w:val="1"/>
+  </w:num>
+  <w:num w:numId="2">
+    <w:abstractNumId w:val="0"/>
+  </w:num>
+</w:numbering>
 </file>
 
 <file path=word/styles.xml><?xml version="1.0" encoding="utf-8"?>
@@ -710,7 +2287,6 @@
   <w:style w:type="character" w:default="1" w:styleId="DefaultParagraphFont">
     <w:name w:val="Default Paragraph Font"/>
     <w:uiPriority w:val="1"/>
-    <w:semiHidden/>
     <w:unhideWhenUsed/>
   </w:style>
   <w:style w:type="table" w:default="1" w:styleId="TableNormal">
@@ -989,6 +2565,26 @@
       <w:iCs/>
       <w:lang w:bidi="en-US"/>
     </w:rPr>
+  </w:style>
+  <w:style w:type="character" w:customStyle="1" w:styleId="keyword">
+    <w:name w:val="keyword"/>
+    <w:basedOn w:val="DefaultParagraphFont"/>
+    <w:rsid w:val="00242E57"/>
+  </w:style>
+  <w:style w:type="character" w:customStyle="1" w:styleId="special">
+    <w:name w:val="special"/>
+    <w:basedOn w:val="DefaultParagraphFont"/>
+    <w:rsid w:val="00242E57"/>
+  </w:style>
+  <w:style w:type="character" w:customStyle="1" w:styleId="comment">
+    <w:name w:val="comment"/>
+    <w:basedOn w:val="DefaultParagraphFont"/>
+    <w:rsid w:val="00242E57"/>
+  </w:style>
+  <w:style w:type="character" w:customStyle="1" w:styleId="number">
+    <w:name w:val="number"/>
+    <w:basedOn w:val="DefaultParagraphFont"/>
+    <w:rsid w:val="00242E57"/>
   </w:style>
 </w:styles>
 </file>
@@ -1224,7 +2820,6 @@
   <w:style w:type="character" w:default="1" w:styleId="DefaultParagraphFont">
     <w:name w:val="Default Paragraph Font"/>
     <w:uiPriority w:val="1"/>
-    <w:semiHidden/>
     <w:unhideWhenUsed/>
   </w:style>
   <w:style w:type="table" w:default="1" w:styleId="TableNormal">
@@ -1503,6 +3098,26 @@
       <w:iCs/>
       <w:lang w:bidi="en-US"/>
     </w:rPr>
+  </w:style>
+  <w:style w:type="character" w:customStyle="1" w:styleId="keyword">
+    <w:name w:val="keyword"/>
+    <w:basedOn w:val="DefaultParagraphFont"/>
+    <w:rsid w:val="00242E57"/>
+  </w:style>
+  <w:style w:type="character" w:customStyle="1" w:styleId="special">
+    <w:name w:val="special"/>
+    <w:basedOn w:val="DefaultParagraphFont"/>
+    <w:rsid w:val="00242E57"/>
+  </w:style>
+  <w:style w:type="character" w:customStyle="1" w:styleId="comment">
+    <w:name w:val="comment"/>
+    <w:basedOn w:val="DefaultParagraphFont"/>
+    <w:rsid w:val="00242E57"/>
+  </w:style>
+  <w:style w:type="character" w:customStyle="1" w:styleId="number">
+    <w:name w:val="number"/>
+    <w:basedOn w:val="DefaultParagraphFont"/>
+    <w:rsid w:val="00242E57"/>
   </w:style>
 </w:styles>
 </file>

</xml_diff>